<commit_message>
projects: add react-pizza project
</commit_message>
<xml_diff>
--- a/portfolio/public/cv-alexey-cherkas.docx
+++ b/portfolio/public/cv-alexey-cherkas.docx
@@ -473,16 +473,53 @@
     </w:p>
     <w:p>
       <w:pPr>
-        <w:spacing w:after="0" w:line="240" w:lineRule="auto"/>
-        <w:rPr>
-          <w:rFonts w:ascii="Times New Roman" w:eastAsia="Times New Roman" w:hAnsi="Times New Roman" w:cs="Times New Roman"/>
-          <w:sz w:val="24"/>
-          <w:szCs w:val="24"/>
-          <w:lang w:eastAsia="ru-RU"/>
-        </w:rPr>
-      </w:pPr>
+        <w:numPr>
+          <w:ilvl w:val="0"/>
+          <w:numId w:val="1"/>
+        </w:numPr>
+        <w:spacing w:before="100" w:beforeAutospacing="1" w:after="100" w:afterAutospacing="1" w:line="240" w:lineRule="auto"/>
+        <w:rPr>
+          <w:rFonts w:ascii="Times New Roman" w:eastAsia="Times New Roman" w:hAnsi="Times New Roman" w:cs="Times New Roman"/>
+          <w:sz w:val="24"/>
+          <w:szCs w:val="24"/>
+          <w:lang w:val="en-US" w:eastAsia="ru-RU"/>
+        </w:rPr>
+      </w:pPr>
+      <w:r>
+        <w:rPr>
+          <w:rFonts w:ascii="Times New Roman" w:eastAsia="Times New Roman" w:hAnsi="Times New Roman" w:cs="Times New Roman"/>
+          <w:b/>
+          <w:bCs/>
+          <w:sz w:val="24"/>
+          <w:szCs w:val="24"/>
+          <w:lang w:val="en-US" w:eastAsia="ru-RU"/>
+        </w:rPr>
+        <w:t xml:space="preserve">Website: </w:t>
+      </w:r>
+      <w:r>
+        <w:rPr>
+          <w:rFonts w:ascii="Times New Roman" w:eastAsia="Times New Roman" w:hAnsi="Times New Roman" w:cs="Times New Roman"/>
+          <w:b/>
+          <w:bCs/>
+          <w:sz w:val="24"/>
+          <w:szCs w:val="24"/>
+          <w:lang w:val="en-US" w:eastAsia="ru-RU"/>
+        </w:rPr>
+        <w:t>https://portfolio-alex-cherkas.vercel.app/</w:t>
+      </w:r>
       <w:bookmarkStart w:id="0" w:name="_GoBack"/>
       <w:bookmarkEnd w:id="0"/>
+    </w:p>
+    <w:p>
+      <w:pPr>
+        <w:spacing w:after="0" w:line="240" w:lineRule="auto"/>
+        <w:rPr>
+          <w:rFonts w:ascii="Times New Roman" w:eastAsia="Times New Roman" w:hAnsi="Times New Roman" w:cs="Times New Roman"/>
+          <w:sz w:val="24"/>
+          <w:szCs w:val="24"/>
+          <w:lang w:eastAsia="ru-RU"/>
+        </w:rPr>
+      </w:pPr>
       <w:r>
         <w:rPr>
           <w:rFonts w:ascii="Times New Roman" w:eastAsia="Times New Roman" w:hAnsi="Times New Roman" w:cs="Times New Roman"/>
@@ -491,7 +528,7 @@
           <w:lang w:eastAsia="ru-RU"/>
         </w:rPr>
         <w:pict>
-          <v:rect id="_x0000_i1035" style="width:0;height:1.5pt" o:hralign="center" o:hrstd="t" o:hrnoshade="t" o:hr="t" fillcolor="black" stroked="f"/>
+          <v:rect id="_x0000_i1026" style="width:0;height:1.5pt" o:hralign="center" o:hrstd="t" o:hrnoshade="t" o:hr="t" fillcolor="black" stroked="f"/>
         </w:pict>
       </w:r>
     </w:p>

</xml_diff>